<commit_message>
add screens of practical results
</commit_message>
<xml_diff>
--- a/Tasks_screens.docx
+++ b/Tasks_screens.docx
@@ -130,6 +130,64 @@
                   </pic:nvPicPr>
                   <pic:blipFill>
                     <a:blip r:embed="rId5"/>
+                    <a:stretch>
+                      <a:fillRect/>
+                    </a:stretch>
+                  </pic:blipFill>
+                  <pic:spPr>
+                    <a:xfrm>
+                      <a:off x="0" y="0"/>
+                      <a:ext cx="5731510" cy="3223895"/>
+                    </a:xfrm>
+                    <a:prstGeom prst="rect">
+                      <a:avLst/>
+                    </a:prstGeom>
+                  </pic:spPr>
+                </pic:pic>
+              </a:graphicData>
+            </a:graphic>
+          </wp:inline>
+        </w:drawing>
+      </w:r>
+    </w:p>
+    <w:p>
+      <w:pPr>
+        <w:pStyle w:val="Heading2"/>
+        <w:shd w:val="clear" w:color="auto" w:fill="FFFFFF"/>
+        <w:spacing w:before="0" w:beforeAutospacing="0" w:after="150" w:afterAutospacing="0" w:line="336" w:lineRule="atLeast"/>
+        <w:rPr>
+          <w:rFonts w:ascii="Source Sans Pro" w:hAnsi="Source Sans Pro"/>
+          <w:color w:val="474747"/>
+        </w:rPr>
+      </w:pPr>
+      <w:r>
+        <w:rPr>
+          <w:rFonts w:ascii="Source Sans Pro" w:hAnsi="Source Sans Pro"/>
+          <w:color w:val="474747"/>
+        </w:rPr>
+        <w:t>Hardcore</w:t>
+      </w:r>
+    </w:p>
+    <w:p>
+      <w:r>
+        <w:lastRenderedPageBreak/>
+        <w:drawing>
+          <wp:inline distT="0" distB="0" distL="0" distR="0" wp14:anchorId="3B28768F" wp14:editId="72DA267A">
+            <wp:extent cx="5731510" cy="3223895"/>
+            <wp:effectExtent l="0" t="0" r="2540" b="0"/>
+            <wp:docPr id="3" name="Picture 3" descr="A screenshot of a computer&#10;&#10;Description automatically generated"/>
+            <wp:cNvGraphicFramePr>
+              <a:graphicFrameLocks xmlns:a="http://schemas.openxmlformats.org/drawingml/2006/main" noChangeAspect="1"/>
+            </wp:cNvGraphicFramePr>
+            <a:graphic xmlns:a="http://schemas.openxmlformats.org/drawingml/2006/main">
+              <a:graphicData uri="http://schemas.openxmlformats.org/drawingml/2006/picture">
+                <pic:pic xmlns:pic="http://schemas.openxmlformats.org/drawingml/2006/picture">
+                  <pic:nvPicPr>
+                    <pic:cNvPr id="3" name="Picture 3" descr="A screenshot of a computer&#10;&#10;Description automatically generated"/>
+                    <pic:cNvPicPr/>
+                  </pic:nvPicPr>
+                  <pic:blipFill>
+                    <a:blip r:embed="rId6"/>
                     <a:stretch>
                       <a:fillRect/>
                     </a:stretch>

</xml_diff>